<commit_message>
added pdf version for formatting reasons
</commit_message>
<xml_diff>
--- a/aimp3report.docx
+++ b/aimp3report.docx
@@ -39314,7 +39314,6 @@
           <w:szCs w:val="20"/>
         </w:rPr>
       </w:pPr>
-      <w:bookmarkStart w:id="1" w:name="_GoBack"/>
       <w:r>
         <w:rPr>
           <w:rFonts w:ascii="Times" w:hAnsi="Times" w:cs="Times New Roman"/>
@@ -39364,7 +39363,6 @@
           </wp:inline>
         </w:drawing>
       </w:r>
-      <w:bookmarkEnd w:id="1"/>
     </w:p>
     <w:p>
       <w:pPr>
@@ -39432,11 +39430,68 @@
     <w:p>
       <w:pPr>
         <w:rPr>
+          <w:rFonts w:ascii="Arial" w:hAnsi="Arial" w:cs="Arial"/>
+          <w:color w:val="000000"/>
+          <w:sz w:val="22"/>
+          <w:szCs w:val="22"/>
+          <w:u w:val="single"/>
+        </w:rPr>
+      </w:pPr>
+    </w:p>
+    <w:p>
+      <w:pPr>
+        <w:rPr>
+          <w:rFonts w:ascii="Arial" w:hAnsi="Arial" w:cs="Arial"/>
+          <w:color w:val="000000"/>
+          <w:sz w:val="22"/>
+          <w:szCs w:val="22"/>
+          <w:u w:val="single"/>
+        </w:rPr>
+      </w:pPr>
+    </w:p>
+    <w:p>
+      <w:pPr>
+        <w:rPr>
+          <w:rFonts w:ascii="Arial" w:hAnsi="Arial" w:cs="Arial"/>
+          <w:color w:val="000000"/>
+          <w:sz w:val="22"/>
+          <w:szCs w:val="22"/>
+          <w:u w:val="single"/>
+        </w:rPr>
+      </w:pPr>
+    </w:p>
+    <w:p>
+      <w:pPr>
+        <w:rPr>
+          <w:rFonts w:ascii="Arial" w:hAnsi="Arial" w:cs="Arial"/>
+          <w:color w:val="000000"/>
+          <w:sz w:val="22"/>
+          <w:szCs w:val="22"/>
+          <w:u w:val="single"/>
+        </w:rPr>
+      </w:pPr>
+    </w:p>
+    <w:p>
+      <w:pPr>
+        <w:rPr>
+          <w:rFonts w:ascii="Arial" w:hAnsi="Arial" w:cs="Arial"/>
+          <w:color w:val="000000"/>
+          <w:sz w:val="22"/>
+          <w:szCs w:val="22"/>
+          <w:u w:val="single"/>
+        </w:rPr>
+      </w:pPr>
+    </w:p>
+    <w:p>
+      <w:pPr>
+        <w:rPr>
           <w:rFonts w:ascii="Times" w:hAnsi="Times" w:cs="Times New Roman"/>
           <w:sz w:val="20"/>
           <w:szCs w:val="20"/>
         </w:rPr>
       </w:pPr>
+      <w:bookmarkStart w:id="1" w:name="_GoBack"/>
+      <w:bookmarkEnd w:id="1"/>
       <w:r>
         <w:rPr>
           <w:rFonts w:ascii="Arial" w:hAnsi="Arial" w:cs="Arial"/>

</xml_diff>